<commit_message>
[23.12.04 09:34] Model auto-generation
</commit_message>
<xml_diff>
--- a/csv_parser/out/RC-EDA/schema.docx
+++ b/csv_parser/out/RC-EDA/schema.docx
@@ -1923,6 +1923,8 @@
           <w:p>
             <w:r>
               <w:t>string</w:t>
+              <w:br/>
+              <w:t>(ENUM: France, Allemagne, Espagne, Italie, Suisse, Luxembourg, Belgique, Brésil)</w:t>
             </w:r>
           </w:p>
         </w:tc>
@@ -2096,9 +2098,13 @@
               <w:br/>
               <w:t>Lorsqu’une alerte est générée dans NexSIS et crée une affaire, elle est qualifiée d’Alerte Initiale.</w:t>
               <w:br/>
-              <w:t>a)Si cette dernière concerne un partenaire (caractère médical pour la Santé par exemple), elle est relayée seule dans le message. Il y’a un seul objet initialAlert.</w:t>
+              <w:t>a)</w:t>
+              <w:tab/>
+              <w:t>Si cette dernière concerne un partenaire (caractère médical pour la Santé par exemple), elle est relayée seule dans le message. Il y’a un seul objet initialAlert.</w:t>
               <w:br/>
-              <w:t>b)Sinon, une autre alerte liée à la même affaire peut être déclarée ultérieurement, concernant cette fois le partenaire. Lorsqu’elle est déclarée cette Nouvelle Alerte est relayée avec l’Alerte Initiale pour partager un contexte commun. Dans le message de création d’affaire il y’a deux objets alerte : initialAlert et newAlert.</w:t>
+              <w:t>b)</w:t>
+              <w:tab/>
+              <w:t>Sinon, une autre alerte liée à la même affaire peut être déclarée ultérieurement, concernant cette fois le partenaire. Lorsqu’elle est déclarée cette Nouvelle Alerte est relayée avec l’Alerte Initiale pour partager un contexte commun. Dans le message de création d’affaire il y’a deux objets alerte : initialAlert et newAlert.</w:t>
               <w:br/>
               <w:t>Le rattachement des messages à une affaire doivent s'appuyer sur les caseId et non les alertId qui peuvent varier d'un système à l'autre.</w:t>
             </w:r>
@@ -4558,7 +4564,7 @@
           </w:tcPr>
           <w:p>
             <w:r>
-              <w:t>Numéro de téléphone permettant d'accéder au lieu de l'intervention, par exemple : téléphone du secrétariat, téléphone du service administratif.</w:t>
+              <w:t>Numéro de téléphone permettant d'accéder au lieu de l'intervention, par exemple : téléphone du secrétariat, téléphone du service administratif ou se trouve le patient/victime.</w:t>
             </w:r>
           </w:p>
         </w:tc>

</xml_diff>

<commit_message>
[23.12.13 17:30] Model auto-generation
</commit_message>
<xml_diff>
--- a/csv_parser/out/RC-EDA/schema.docx
+++ b/csv_parser/out/RC-EDA/schema.docx
@@ -1923,8 +1923,6 @@
           <w:p>
             <w:r>
               <w:t>string</w:t>
-              <w:br/>
-              <w:t>(ENUM: France, Allemagne, Espagne, Italie, Suisse, Luxembourg, Belgique, Brésil)</w:t>
             </w:r>
           </w:p>
         </w:tc>
@@ -3290,7 +3288,7 @@
             <w:r>
               <w:t>string</w:t>
               <w:br/>
-              <w:t>(ENUM: INFANT, CHILD, ADULT, PREGNANT, SENIOR (voir Nomenclature CISU XX))</w:t>
+              <w:t>(ENUM: INFANT, CHILD, ADULT, SENIOR)</w:t>
             </w:r>
           </w:p>
         </w:tc>
@@ -7376,7 +7374,7 @@
           </w:tcPr>
           <w:p>
             <w:r>
-              <w:t>Type ou description de la ressource</w:t>
+              <w:t>Type ou description pj</w:t>
             </w:r>
           </w:p>
         </w:tc>

</xml_diff>